<commit_message>
Update Manuscript 021722 (Updated).docx
</commit_message>
<xml_diff>
--- a/Manuscript 021722 (Updated).docx
+++ b/Manuscript 021722 (Updated).docx
@@ -206,10 +206,7 @@
         <w:t>the literature has largely overlooked the role of audience-level attributes in shaping news exposure at the individual-level (Barnidge et al., 2021</w:t>
       </w:r>
       <w:r>
-        <w:t xml:space="preserve">; </w:t>
-      </w:r>
-      <w:r>
-        <w:t>DeVito, 2017</w:t>
+        <w:t>; DeVito, 2017</w:t>
       </w:r>
       <w:r>
         <w:t xml:space="preserve">). </w:t>
@@ -2356,7 +2353,13 @@
         <w:ind w:firstLine="720"/>
       </w:pPr>
       <w:r>
-        <w:t>Motivations and technology use creates the initial conditions for a news niche to form, but we argue that the supply of ideological content within a niche is determined</w:t>
+        <w:t xml:space="preserve">Motivations and technology use creates the </w:t>
+      </w:r>
+      <w:r>
+        <w:t>demand-side</w:t>
+      </w:r>
+      <w:r>
+        <w:t xml:space="preserve"> conditions for a news niche to form, but the supply of ideological content within a niche is determined</w:t>
       </w:r>
       <w:r>
         <w:t xml:space="preserve"> </w:t>
@@ -2438,7 +2441,19 @@
         <w:ind w:firstLine="720"/>
       </w:pPr>
       <w:r>
-        <w:t>Given that ideological news is one strategy to capture audiences, it is not surprising that popular news outlets are now either objectively partisan or circulate narratives from the fringes of the media system (</w:t>
+        <w:t xml:space="preserve">Given that ideological news is one strategy to capture audiences, it is not surprising that popular news outlets are now either objectively partisan or circulate </w:t>
+      </w:r>
+      <w:r>
+        <w:t xml:space="preserve">more radical news </w:t>
+      </w:r>
+      <w:r>
+        <w:t>narratives</w:t>
+      </w:r>
+      <w:r>
+        <w:t xml:space="preserve"> </w:t>
+      </w:r>
+      <w:r>
+        <w:t>(</w:t>
       </w:r>
       <w:r>
         <w:t xml:space="preserve">Berry &amp; </w:t>
@@ -2522,11 +2537,11 @@
         <w:t>reveals</w:t>
       </w:r>
       <w:r>
-        <w:t xml:space="preserve"> that audiences are not as </w:t>
+        <w:t xml:space="preserve"> that audiences are not as homogenous as initially </w:t>
       </w:r>
       <w:r>
         <w:lastRenderedPageBreak/>
-        <w:t>homogenous as initially believed</w:t>
+        <w:t>believed</w:t>
       </w:r>
       <w:r>
         <w:t xml:space="preserve"> (</w:t>
@@ -2598,7 +2613,7 @@
         <w:t>usually</w:t>
       </w:r>
       <w:r>
-        <w:t xml:space="preserve"> also read the Washington Post. In another example, Breitbart does not take viewers away from the larger right-leaning players like Fox, but they piggyback or siphon audiences to and from the radical-right fringes of the media system (</w:t>
+        <w:t xml:space="preserve"> also read the Washington Post. In another example, Breitbart does not take viewers away from the larger right-leaning players like Fox, they piggyback or siphon audiences to and from the radical fringes of the media system (</w:t>
       </w:r>
       <w:r>
         <w:t xml:space="preserve">Berry &amp; </w:t>
@@ -8390,13 +8405,7 @@
         <w:ind w:left="720" w:hanging="720"/>
       </w:pPr>
       <w:r>
-        <w:t>Shafer, J. (</w:t>
-      </w:r>
-      <w:r>
-        <w:t>2022</w:t>
-      </w:r>
-      <w:r>
-        <w:t xml:space="preserve">). </w:t>
+        <w:t xml:space="preserve">Shafer, J. (2022). </w:t>
       </w:r>
       <w:r>
         <w:rPr>

</xml_diff>